<commit_message>
Checking for Auto deployment
</commit_message>
<xml_diff>
--- a/Class02Details.docx
+++ b/Class02Details.docx
@@ -725,28 +725,31 @@
       <w:r>
         <w:t>51d4cf6cb87ba5be86a1fed8aa2491fc</w:t>
       </w:r>
+    </w:p>
+    <w:p>
+      <w:pPr>
+        <w:pStyle w:val="ListParagraph"/>
+        <w:numPr>
+          <w:ilvl w:val="0"/>
+          <w:numId w:val="3"/>
+        </w:numPr>
+      </w:pPr>
+      <w:r>
+        <w:t xml:space="preserve">creating </w:t>
+      </w:r>
+      <w:proofErr w:type="spellStart"/>
+      <w:r>
+        <w:t>git</w:t>
+      </w:r>
+      <w:proofErr w:type="spellEnd"/>
+      <w:r>
+        <w:t xml:space="preserve"> action</w:t>
+      </w:r>
+      <w:r>
+        <w:t>n</w:t>
+      </w:r>
       <w:bookmarkStart w:id="0" w:name="_GoBack"/>
       <w:bookmarkEnd w:id="0"/>
-    </w:p>
-    <w:p>
-      <w:pPr>
-        <w:pStyle w:val="ListParagraph"/>
-        <w:numPr>
-          <w:ilvl w:val="0"/>
-          <w:numId w:val="3"/>
-        </w:numPr>
-      </w:pPr>
-      <w:r>
-        <w:t xml:space="preserve">creating </w:t>
-      </w:r>
-      <w:proofErr w:type="spellStart"/>
-      <w:r>
-        <w:t>git</w:t>
-      </w:r>
-      <w:proofErr w:type="spellEnd"/>
-      <w:r>
-        <w:t xml:space="preserve"> action</w:t>
-      </w:r>
       <w:r>
         <w:tab/>
       </w:r>

</xml_diff>